<commit_message>
Added more to lab 2
</commit_message>
<xml_diff>
--- a/labs/lab2/lab2.docx
+++ b/labs/lab2/lab2.docx
@@ -1,6 +1,6 @@
 
 <file path=word/document.xml><?xml version="1.0" encoding="utf-8"?>
-<w:document xmlns:wpc="http://schemas.microsoft.com/office/word/2010/wordprocessingCanvas" xmlns:cx="http://schemas.microsoft.com/office/drawing/2014/chartex" xmlns:cx1="http://schemas.microsoft.com/office/drawing/2015/9/8/chartex" xmlns:cx2="http://schemas.microsoft.com/office/drawing/2015/10/21/chartex" xmlns:mc="http://schemas.openxmlformats.org/markup-compatibility/2006" xmlns:o="urn:schemas-microsoft-com:office:office" xmlns:r="http://schemas.openxmlformats.org/officeDocument/2006/relationships" xmlns:m="http://schemas.openxmlformats.org/officeDocument/2006/math" xmlns:v="urn:schemas-microsoft-com:vml" xmlns:wp14="http://schemas.microsoft.com/office/word/2010/wordprocessingDrawing" xmlns:wp="http://schemas.openxmlformats.org/drawingml/2006/wordprocessingDrawing" xmlns:w10="urn:schemas-microsoft-com:office:word" xmlns:w="http://schemas.openxmlformats.org/wordprocessingml/2006/main" xmlns:w14="http://schemas.microsoft.com/office/word/2010/wordml" xmlns:w15="http://schemas.microsoft.com/office/word/2012/wordml" xmlns:w16se="http://schemas.microsoft.com/office/word/2015/wordml/symex" xmlns:wpg="http://schemas.microsoft.com/office/word/2010/wordprocessingGroup" xmlns:wpi="http://schemas.microsoft.com/office/word/2010/wordprocessingInk" xmlns:wne="http://schemas.microsoft.com/office/word/2006/wordml" xmlns:wps="http://schemas.microsoft.com/office/word/2010/wordprocessingShape" mc:Ignorable="w14 w15 w16se wp14">
+<w:document xmlns:wpc="http://schemas.microsoft.com/office/word/2010/wordprocessingCanvas" xmlns:mo="http://schemas.microsoft.com/office/mac/office/2008/main" xmlns:mc="http://schemas.openxmlformats.org/markup-compatibility/2006" xmlns:mv="urn:schemas-microsoft-com:mac:vml" xmlns:o="urn:schemas-microsoft-com:office:office" xmlns:r="http://schemas.openxmlformats.org/officeDocument/2006/relationships" xmlns:m="http://schemas.openxmlformats.org/officeDocument/2006/math" xmlns:v="urn:schemas-microsoft-com:vml" xmlns:wp14="http://schemas.microsoft.com/office/word/2010/wordprocessingDrawing" xmlns:wp="http://schemas.openxmlformats.org/drawingml/2006/wordprocessingDrawing" xmlns:w10="urn:schemas-microsoft-com:office:word" xmlns:w="http://schemas.openxmlformats.org/wordprocessingml/2006/main" xmlns:w14="http://schemas.microsoft.com/office/word/2010/wordml" xmlns:w15="http://schemas.microsoft.com/office/word/2012/wordml" xmlns:wpg="http://schemas.microsoft.com/office/word/2010/wordprocessingGroup" xmlns:wpi="http://schemas.microsoft.com/office/word/2010/wordprocessingInk" xmlns:wne="http://schemas.microsoft.com/office/word/2006/wordml" xmlns:wps="http://schemas.microsoft.com/office/word/2010/wordprocessingShape" mc:Ignorable="w14 w15 wp14">
   <w:body>
     <w:p>
       <w:pPr>
@@ -51,16 +51,6 @@
         <w:t>/ syntax.</w:t>
       </w:r>
     </w:p>
-    <w:p>
-      <w:pPr>
-        <w:pStyle w:val="ListParagraph"/>
-        <w:numPr>
-          <w:ilvl w:val="0"/>
-          <w:numId w:val="1"/>
-        </w:numPr>
-      </w:pPr>
-    </w:p>
-    <w:p/>
     <w:p>
       <w:r>
         <w:t>Exercises</w:t>
@@ -757,6 +747,33 @@
           <w:bdr w:val="none" w:sz="0" w:space="0" w:color="auto" w:frame="1"/>
         </w:rPr>
         <w:t>  </w:t>
+      </w:r>
+    </w:p>
+    <w:p>
+      <w:pPr>
+        <w:ind w:left="360"/>
+      </w:pPr>
+    </w:p>
+    <w:p>
+      <w:pPr>
+        <w:ind w:left="360"/>
+      </w:pPr>
+      <w:r>
+        <w:t>When using top, top consumes the most CPU. It fluctuates between 1.5 and 2%. The one that contains the most memory is mdwork32.</w:t>
+      </w:r>
+    </w:p>
+    <w:p>
+      <w:pPr>
+        <w:ind w:left="360"/>
+      </w:pPr>
+      <w:r>
+        <w:t xml:space="preserve">Grep –v </w:t>
+      </w:r>
+      <w:r>
+        <w:t xml:space="preserve">Shows all the selected lines </w:t>
+      </w:r>
+      <w:r>
+        <w:t>that doesn’t match the specified pattern. This is called invert-match</w:t>
       </w:r>
     </w:p>
     <w:p>
@@ -777,8 +794,8 @@
 </file>
 
 <file path=word/numbering.xml><?xml version="1.0" encoding="utf-8"?>
-<w:numbering xmlns:wpc="http://schemas.microsoft.com/office/word/2010/wordprocessingCanvas" xmlns:cx="http://schemas.microsoft.com/office/drawing/2014/chartex" xmlns:cx1="http://schemas.microsoft.com/office/drawing/2015/9/8/chartex" xmlns:cx2="http://schemas.microsoft.com/office/drawing/2015/10/21/chartex" xmlns:mc="http://schemas.openxmlformats.org/markup-compatibility/2006" xmlns:o="urn:schemas-microsoft-com:office:office" xmlns:r="http://schemas.openxmlformats.org/officeDocument/2006/relationships" xmlns:m="http://schemas.openxmlformats.org/officeDocument/2006/math" xmlns:v="urn:schemas-microsoft-com:vml" xmlns:wp14="http://schemas.microsoft.com/office/word/2010/wordprocessingDrawing" xmlns:wp="http://schemas.openxmlformats.org/drawingml/2006/wordprocessingDrawing" xmlns:w10="urn:schemas-microsoft-com:office:word" xmlns:w="http://schemas.openxmlformats.org/wordprocessingml/2006/main" xmlns:w14="http://schemas.microsoft.com/office/word/2010/wordml" xmlns:w15="http://schemas.microsoft.com/office/word/2012/wordml" xmlns:w16se="http://schemas.microsoft.com/office/word/2015/wordml/symex" xmlns:wpg="http://schemas.microsoft.com/office/word/2010/wordprocessingGroup" xmlns:wpi="http://schemas.microsoft.com/office/word/2010/wordprocessingInk" xmlns:wne="http://schemas.microsoft.com/office/word/2006/wordml" xmlns:wps="http://schemas.microsoft.com/office/word/2010/wordprocessingShape" mc:Ignorable="w14 w15 w16se wp14">
-  <w:abstractNum w:abstractNumId="0" w15:restartNumberingAfterBreak="0">
+<w:numbering xmlns:wpc="http://schemas.microsoft.com/office/word/2010/wordprocessingCanvas" xmlns:mo="http://schemas.microsoft.com/office/mac/office/2008/main" xmlns:mc="http://schemas.openxmlformats.org/markup-compatibility/2006" xmlns:mv="urn:schemas-microsoft-com:mac:vml" xmlns:o="urn:schemas-microsoft-com:office:office" xmlns:r="http://schemas.openxmlformats.org/officeDocument/2006/relationships" xmlns:m="http://schemas.openxmlformats.org/officeDocument/2006/math" xmlns:v="urn:schemas-microsoft-com:vml" xmlns:wp14="http://schemas.microsoft.com/office/word/2010/wordprocessingDrawing" xmlns:wp="http://schemas.openxmlformats.org/drawingml/2006/wordprocessingDrawing" xmlns:w10="urn:schemas-microsoft-com:office:word" xmlns:w="http://schemas.openxmlformats.org/wordprocessingml/2006/main" xmlns:w14="http://schemas.microsoft.com/office/word/2010/wordml" xmlns:w15="http://schemas.microsoft.com/office/word/2012/wordml" xmlns:wpg="http://schemas.microsoft.com/office/word/2010/wordprocessingGroup" xmlns:wpi="http://schemas.microsoft.com/office/word/2010/wordprocessingInk" xmlns:wne="http://schemas.microsoft.com/office/word/2006/wordml" xmlns:wps="http://schemas.microsoft.com/office/word/2010/wordprocessingShape" mc:Ignorable="w14 w15 wp14">
+  <w:abstractNum w:abstractNumId="0">
     <w:nsid w:val="050E1E80"/>
     <w:multiLevelType w:val="hybridMultilevel"/>
     <w:tmpl w:val="AA96B7CC"/>
@@ -864,7 +881,7 @@
       </w:pPr>
     </w:lvl>
   </w:abstractNum>
-  <w:abstractNum w:abstractNumId="1" w15:restartNumberingAfterBreak="0">
+  <w:abstractNum w:abstractNumId="1">
     <w:nsid w:val="05437909"/>
     <w:multiLevelType w:val="hybridMultilevel"/>
     <w:tmpl w:val="AA96B7CC"/>
@@ -950,7 +967,7 @@
       </w:pPr>
     </w:lvl>
   </w:abstractNum>
-  <w:abstractNum w:abstractNumId="2" w15:restartNumberingAfterBreak="0">
+  <w:abstractNum w:abstractNumId="2">
     <w:nsid w:val="06906A75"/>
     <w:multiLevelType w:val="multilevel"/>
     <w:tmpl w:val="9AC89674"/>
@@ -1063,7 +1080,7 @@
       </w:pPr>
     </w:lvl>
   </w:abstractNum>
-  <w:abstractNum w:abstractNumId="3" w15:restartNumberingAfterBreak="0">
+  <w:abstractNum w:abstractNumId="3">
     <w:nsid w:val="18B51BDD"/>
     <w:multiLevelType w:val="multilevel"/>
     <w:tmpl w:val="3A842BA8"/>
@@ -1176,7 +1193,7 @@
       </w:pPr>
     </w:lvl>
   </w:abstractNum>
-  <w:abstractNum w:abstractNumId="4" w15:restartNumberingAfterBreak="0">
+  <w:abstractNum w:abstractNumId="4">
     <w:nsid w:val="245D3D1E"/>
     <w:multiLevelType w:val="multilevel"/>
     <w:tmpl w:val="DD4EB438"/>
@@ -1289,7 +1306,7 @@
       </w:pPr>
     </w:lvl>
   </w:abstractNum>
-  <w:abstractNum w:abstractNumId="5" w15:restartNumberingAfterBreak="0">
+  <w:abstractNum w:abstractNumId="5">
     <w:nsid w:val="2A2C2426"/>
     <w:multiLevelType w:val="multilevel"/>
     <w:tmpl w:val="213C693E"/>
@@ -1402,7 +1419,7 @@
       </w:pPr>
     </w:lvl>
   </w:abstractNum>
-  <w:abstractNum w:abstractNumId="6" w15:restartNumberingAfterBreak="0">
+  <w:abstractNum w:abstractNumId="6">
     <w:nsid w:val="301D73AA"/>
     <w:multiLevelType w:val="hybridMultilevel"/>
     <w:tmpl w:val="AA96B7CC"/>
@@ -1488,7 +1505,7 @@
       </w:pPr>
     </w:lvl>
   </w:abstractNum>
-  <w:abstractNum w:abstractNumId="7" w15:restartNumberingAfterBreak="0">
+  <w:abstractNum w:abstractNumId="7">
     <w:nsid w:val="36081379"/>
     <w:multiLevelType w:val="multilevel"/>
     <w:tmpl w:val="979CAD82"/>
@@ -1601,7 +1618,7 @@
       </w:pPr>
     </w:lvl>
   </w:abstractNum>
-  <w:abstractNum w:abstractNumId="8" w15:restartNumberingAfterBreak="0">
+  <w:abstractNum w:abstractNumId="8">
     <w:nsid w:val="3D923CE0"/>
     <w:multiLevelType w:val="hybridMultilevel"/>
     <w:tmpl w:val="A9CA1EA0"/>
@@ -1690,7 +1707,7 @@
       </w:pPr>
     </w:lvl>
   </w:abstractNum>
-  <w:abstractNum w:abstractNumId="9" w15:restartNumberingAfterBreak="0">
+  <w:abstractNum w:abstractNumId="9">
     <w:nsid w:val="615A76D8"/>
     <w:multiLevelType w:val="multilevel"/>
     <w:tmpl w:val="27DC7A26"/>
@@ -1837,7 +1854,7 @@
 </file>
 
 <file path=word/styles.xml><?xml version="1.0" encoding="utf-8"?>
-<w:styles xmlns:mc="http://schemas.openxmlformats.org/markup-compatibility/2006" xmlns:r="http://schemas.openxmlformats.org/officeDocument/2006/relationships" xmlns:w="http://schemas.openxmlformats.org/wordprocessingml/2006/main" xmlns:w14="http://schemas.microsoft.com/office/word/2010/wordml" xmlns:w15="http://schemas.microsoft.com/office/word/2012/wordml" xmlns:w16se="http://schemas.microsoft.com/office/word/2015/wordml/symex" mc:Ignorable="w14 w15 w16se">
+<w:styles xmlns:mc="http://schemas.openxmlformats.org/markup-compatibility/2006" xmlns:r="http://schemas.openxmlformats.org/officeDocument/2006/relationships" xmlns:w="http://schemas.openxmlformats.org/wordprocessingml/2006/main" xmlns:w14="http://schemas.microsoft.com/office/word/2010/wordml" xmlns:w15="http://schemas.microsoft.com/office/word/2012/wordml" mc:Ignorable="w14 w15">
   <w:docDefaults>
     <w:rPrDefault>
       <w:rPr>
@@ -1853,7 +1870,7 @@
       </w:pPr>
     </w:pPrDefault>
   </w:docDefaults>
-  <w:latentStyles w:defLockedState="0" w:defUIPriority="99" w:defSemiHidden="0" w:defUnhideWhenUsed="0" w:defQFormat="0" w:count="372">
+  <w:latentStyles w:defLockedState="0" w:defUIPriority="99" w:defSemiHidden="0" w:defUnhideWhenUsed="0" w:defQFormat="0" w:count="382">
     <w:lsdException w:name="Normal" w:uiPriority="0" w:qFormat="1"/>
     <w:lsdException w:name="heading 1" w:uiPriority="9" w:qFormat="1"/>
     <w:lsdException w:name="heading 2" w:semiHidden="1" w:uiPriority="9" w:unhideWhenUsed="1" w:qFormat="1"/>
@@ -1959,6 +1976,7 @@
     <w:lsdException w:name="HTML Sample" w:semiHidden="1" w:unhideWhenUsed="1"/>
     <w:lsdException w:name="HTML Typewriter" w:semiHidden="1" w:unhideWhenUsed="1"/>
     <w:lsdException w:name="HTML Variable" w:semiHidden="1" w:unhideWhenUsed="1"/>
+    <w:lsdException w:name="Normal Table" w:semiHidden="1" w:unhideWhenUsed="1"/>
     <w:lsdException w:name="annotation subject" w:semiHidden="1" w:unhideWhenUsed="1"/>
     <w:lsdException w:name="No List" w:semiHidden="1" w:unhideWhenUsed="1"/>
     <w:lsdException w:name="Outline List 1" w:semiHidden="1" w:unhideWhenUsed="1"/>
@@ -2005,8 +2023,10 @@
     <w:lsdException w:name="Table Subtle 2" w:semiHidden="1" w:unhideWhenUsed="1"/>
     <w:lsdException w:name="Table Web 1" w:semiHidden="1" w:unhideWhenUsed="1"/>
     <w:lsdException w:name="Table Web 2" w:semiHidden="1" w:unhideWhenUsed="1"/>
+    <w:lsdException w:name="Table Web 3" w:semiHidden="1" w:unhideWhenUsed="1"/>
     <w:lsdException w:name="Balloon Text" w:semiHidden="1" w:unhideWhenUsed="1"/>
     <w:lsdException w:name="Table Grid" w:uiPriority="39"/>
+    <w:lsdException w:name="Table Theme" w:semiHidden="1" w:unhideWhenUsed="1"/>
     <w:lsdException w:name="Placeholder Text" w:semiHidden="1"/>
     <w:lsdException w:name="No Spacing" w:uiPriority="1" w:qFormat="1"/>
     <w:lsdException w:name="Light Shading" w:uiPriority="60"/>
@@ -2223,6 +2243,7 @@
     <w:lsdException w:name="List Table 6 Colorful Accent 6" w:uiPriority="51"/>
     <w:lsdException w:name="List Table 7 Colorful Accent 6" w:uiPriority="52"/>
     <w:lsdException w:name="Mention" w:semiHidden="1" w:unhideWhenUsed="1"/>
+    <w:lsdException w:name="Smart Hyperlink" w:semiHidden="1" w:unhideWhenUsed="1"/>
   </w:latentStyles>
   <w:style w:type="paragraph" w:default="1" w:styleId="Normal">
     <w:name w:val="Normal"/>

</xml_diff>